<commit_message>
DFS and BFS Added
</commit_message>
<xml_diff>
--- a/DAS Practical.docx
+++ b/DAS Practical.docx
@@ -4811,21 +4811,7 @@
           <w:sz w:val="24"/>
           <w:szCs w:val="24"/>
         </w:rPr>
-        <w:t xml:space="preserve">Stack using </w:t>
-      </w:r>
-      <w:r>
-        <w:rPr>
-          <w:sz w:val="24"/>
-          <w:szCs w:val="24"/>
-        </w:rPr>
-        <w:t>linked list</w:t>
-      </w:r>
-      <w:r>
-        <w:rPr>
-          <w:sz w:val="24"/>
-          <w:szCs w:val="24"/>
-        </w:rPr>
-        <w:t xml:space="preserve"> was executed successfully</w:t>
+        <w:t>Stack using linked list was executed successfully</w:t>
       </w:r>
     </w:p>
     <w:p>
@@ -6273,14 +6259,7 @@
           <w:sz w:val="24"/>
           <w:szCs w:val="24"/>
         </w:rPr>
-        <w:t xml:space="preserve">Queue </w:t>
-      </w:r>
-      <w:r>
-        <w:rPr>
-          <w:sz w:val="24"/>
-          <w:szCs w:val="24"/>
-        </w:rPr>
-        <w:t>using array was executed successfully</w:t>
+        <w:t>Queue using array was executed successfully</w:t>
       </w:r>
     </w:p>
     <w:p>
@@ -8668,14 +8647,7 @@
           <w:sz w:val="24"/>
           <w:szCs w:val="24"/>
         </w:rPr>
-        <w:t>Singly linked list</w:t>
-      </w:r>
-      <w:r>
-        <w:rPr>
-          <w:sz w:val="24"/>
-          <w:szCs w:val="24"/>
-        </w:rPr>
-        <w:t xml:space="preserve"> was executed successfully</w:t>
+        <w:t>Singly linked list was executed successfully</w:t>
       </w:r>
     </w:p>
     <w:p>
@@ -10193,14 +10165,7 @@
           <w:sz w:val="24"/>
           <w:szCs w:val="24"/>
         </w:rPr>
-        <w:t xml:space="preserve">Polynomial Addition </w:t>
-      </w:r>
-      <w:r>
-        <w:rPr>
-          <w:sz w:val="24"/>
-          <w:szCs w:val="24"/>
-        </w:rPr>
-        <w:t>was executed successfully</w:t>
+        <w:t>Polynomial Addition was executed successfully</w:t>
       </w:r>
     </w:p>
     <w:p>
@@ -12318,14 +12283,7 @@
           <w:sz w:val="24"/>
           <w:szCs w:val="24"/>
         </w:rPr>
-        <w:t xml:space="preserve">Binary Search Tree </w:t>
-      </w:r>
-      <w:r>
-        <w:rPr>
-          <w:sz w:val="24"/>
-          <w:szCs w:val="24"/>
-        </w:rPr>
-        <w:t>was executed successfully</w:t>
+        <w:t>Binary Search Tree was executed successfully</w:t>
       </w:r>
     </w:p>
     <w:p>
@@ -13380,14 +13338,7 @@
           <w:sz w:val="24"/>
           <w:szCs w:val="24"/>
         </w:rPr>
-        <w:t>Quick sort</w:t>
-      </w:r>
-      <w:r>
-        <w:rPr>
-          <w:sz w:val="24"/>
-          <w:szCs w:val="24"/>
-        </w:rPr>
-        <w:t xml:space="preserve"> was executed successfully</w:t>
+        <w:t>Quick sort was executed successfully</w:t>
       </w:r>
     </w:p>
     <w:p>
@@ -13887,14 +13838,7 @@
           <w:sz w:val="24"/>
           <w:szCs w:val="24"/>
         </w:rPr>
-        <w:t xml:space="preserve">Insertion sort </w:t>
-      </w:r>
-      <w:r>
-        <w:rPr>
-          <w:sz w:val="24"/>
-          <w:szCs w:val="24"/>
-        </w:rPr>
-        <w:t>was executed successfully</w:t>
+        <w:t>Insertion sort was executed successfully</w:t>
       </w:r>
     </w:p>
     <w:p>
@@ -14465,14 +14409,7 @@
           <w:sz w:val="24"/>
           <w:szCs w:val="24"/>
         </w:rPr>
-        <w:t xml:space="preserve">Selection sort </w:t>
-      </w:r>
-      <w:r>
-        <w:rPr>
-          <w:sz w:val="24"/>
-          <w:szCs w:val="24"/>
-        </w:rPr>
-        <w:t>was executed successfully</w:t>
+        <w:t>Selection sort was executed successfully</w:t>
       </w:r>
     </w:p>
     <w:p>
@@ -14997,14 +14934,7 @@
           <w:sz w:val="24"/>
           <w:szCs w:val="24"/>
         </w:rPr>
-        <w:t xml:space="preserve">Bubble sort </w:t>
-      </w:r>
-      <w:r>
-        <w:rPr>
-          <w:sz w:val="24"/>
-          <w:szCs w:val="24"/>
-        </w:rPr>
-        <w:t>was executed successfully</w:t>
+        <w:t>Bubble sort was executed successfully</w:t>
       </w:r>
     </w:p>
     <w:p>
@@ -16876,7 +16806,2408 @@
           <w:sz w:val="24"/>
           <w:szCs w:val="24"/>
         </w:rPr>
-        <w:t xml:space="preserve">Circular Queue using Array </w:t>
+        <w:t>Circular Queue using Array was executed successfully</w:t>
+      </w:r>
+    </w:p>
+    <w:p>
+      <w:pPr>
+        <w:spacing w:line="240" w:lineRule="auto"/>
+        <w:rPr>
+          <w:sz w:val="24"/>
+          <w:szCs w:val="24"/>
+        </w:rPr>
+      </w:pPr>
+    </w:p>
+    <w:p>
+      <w:pPr>
+        <w:spacing w:line="240" w:lineRule="auto"/>
+        <w:rPr>
+          <w:b/>
+          <w:bCs/>
+          <w:sz w:val="24"/>
+          <w:szCs w:val="24"/>
+        </w:rPr>
+      </w:pPr>
+      <w:r>
+        <w:rPr>
+          <w:sz w:val="24"/>
+          <w:szCs w:val="24"/>
+        </w:rPr>
+        <w:lastRenderedPageBreak/>
+        <w:tab/>
+      </w:r>
+      <w:r>
+        <w:rPr>
+          <w:sz w:val="24"/>
+          <w:szCs w:val="24"/>
+        </w:rPr>
+        <w:tab/>
+      </w:r>
+      <w:r>
+        <w:rPr>
+          <w:sz w:val="24"/>
+          <w:szCs w:val="24"/>
+        </w:rPr>
+        <w:tab/>
+      </w:r>
+      <w:r>
+        <w:rPr>
+          <w:sz w:val="24"/>
+          <w:szCs w:val="24"/>
+        </w:rPr>
+        <w:tab/>
+      </w:r>
+      <w:r>
+        <w:rPr>
+          <w:b/>
+          <w:bCs/>
+          <w:sz w:val="32"/>
+          <w:szCs w:val="32"/>
+        </w:rPr>
+        <w:t>DEPTH FIRST TRAVERSAL</w:t>
+      </w:r>
+    </w:p>
+    <w:p>
+      <w:pPr>
+        <w:spacing w:line="240" w:lineRule="auto"/>
+        <w:rPr>
+          <w:b/>
+          <w:bCs/>
+          <w:sz w:val="28"/>
+          <w:szCs w:val="28"/>
+        </w:rPr>
+      </w:pPr>
+      <w:r>
+        <w:rPr>
+          <w:b/>
+          <w:bCs/>
+          <w:sz w:val="28"/>
+          <w:szCs w:val="28"/>
+        </w:rPr>
+        <w:t>PROGRAM</w:t>
+      </w:r>
+    </w:p>
+    <w:p>
+      <w:pPr>
+        <w:spacing w:line="240" w:lineRule="auto"/>
+        <w:rPr>
+          <w:sz w:val="24"/>
+          <w:szCs w:val="24"/>
+        </w:rPr>
+      </w:pPr>
+      <w:r>
+        <w:rPr>
+          <w:sz w:val="24"/>
+          <w:szCs w:val="24"/>
+        </w:rPr>
+        <w:t>#include&lt;stdio.h&gt;</w:t>
+      </w:r>
+    </w:p>
+    <w:p>
+      <w:pPr>
+        <w:spacing w:line="240" w:lineRule="auto"/>
+        <w:rPr>
+          <w:sz w:val="24"/>
+          <w:szCs w:val="24"/>
+        </w:rPr>
+      </w:pPr>
+      <w:r>
+        <w:rPr>
+          <w:sz w:val="24"/>
+          <w:szCs w:val="24"/>
+        </w:rPr>
+        <w:t>#include&lt;stdlib.h&gt;</w:t>
+      </w:r>
+    </w:p>
+    <w:p>
+      <w:pPr>
+        <w:spacing w:line="240" w:lineRule="auto"/>
+        <w:rPr>
+          <w:sz w:val="24"/>
+          <w:szCs w:val="24"/>
+        </w:rPr>
+      </w:pPr>
+      <w:r>
+        <w:rPr>
+          <w:sz w:val="24"/>
+          <w:szCs w:val="24"/>
+        </w:rPr>
+        <w:t>#define MAX 20</w:t>
+      </w:r>
+    </w:p>
+    <w:p>
+      <w:pPr>
+        <w:spacing w:line="240" w:lineRule="auto"/>
+        <w:rPr>
+          <w:sz w:val="24"/>
+          <w:szCs w:val="24"/>
+        </w:rPr>
+      </w:pPr>
+      <w:r>
+        <w:rPr>
+          <w:sz w:val="24"/>
+          <w:szCs w:val="24"/>
+        </w:rPr>
+        <w:t>int visit[MAX]={0}, adj[MAX][MAX];</w:t>
+      </w:r>
+    </w:p>
+    <w:p>
+      <w:pPr>
+        <w:spacing w:line="240" w:lineRule="auto"/>
+        <w:rPr>
+          <w:sz w:val="24"/>
+          <w:szCs w:val="24"/>
+        </w:rPr>
+      </w:pPr>
+      <w:r>
+        <w:rPr>
+          <w:sz w:val="24"/>
+          <w:szCs w:val="24"/>
+        </w:rPr>
+        <w:t>void addEdge(int s, int e){</w:t>
+      </w:r>
+    </w:p>
+    <w:p>
+      <w:pPr>
+        <w:spacing w:line="240" w:lineRule="auto"/>
+        <w:rPr>
+          <w:sz w:val="24"/>
+          <w:szCs w:val="24"/>
+        </w:rPr>
+      </w:pPr>
+      <w:r>
+        <w:rPr>
+          <w:sz w:val="24"/>
+          <w:szCs w:val="24"/>
+        </w:rPr>
+        <w:t xml:space="preserve">    adj[s][e] = 1;</w:t>
+      </w:r>
+    </w:p>
+    <w:p>
+      <w:pPr>
+        <w:spacing w:line="240" w:lineRule="auto"/>
+        <w:rPr>
+          <w:sz w:val="24"/>
+          <w:szCs w:val="24"/>
+        </w:rPr>
+      </w:pPr>
+      <w:r>
+        <w:rPr>
+          <w:sz w:val="24"/>
+          <w:szCs w:val="24"/>
+        </w:rPr>
+        <w:t>}</w:t>
+      </w:r>
+    </w:p>
+    <w:p>
+      <w:pPr>
+        <w:spacing w:line="240" w:lineRule="auto"/>
+        <w:rPr>
+          <w:sz w:val="24"/>
+          <w:szCs w:val="24"/>
+        </w:rPr>
+      </w:pPr>
+      <w:r>
+        <w:rPr>
+          <w:sz w:val="24"/>
+          <w:szCs w:val="24"/>
+        </w:rPr>
+        <w:t>void show(int n){</w:t>
+      </w:r>
+    </w:p>
+    <w:p>
+      <w:pPr>
+        <w:spacing w:line="240" w:lineRule="auto"/>
+        <w:rPr>
+          <w:sz w:val="24"/>
+          <w:szCs w:val="24"/>
+        </w:rPr>
+      </w:pPr>
+      <w:r>
+        <w:rPr>
+          <w:sz w:val="24"/>
+          <w:szCs w:val="24"/>
+        </w:rPr>
+        <w:t xml:space="preserve">    for(int i=0; i&lt;n; i++){</w:t>
+      </w:r>
+    </w:p>
+    <w:p>
+      <w:pPr>
+        <w:spacing w:line="240" w:lineRule="auto"/>
+        <w:rPr>
+          <w:sz w:val="24"/>
+          <w:szCs w:val="24"/>
+        </w:rPr>
+      </w:pPr>
+      <w:r>
+        <w:rPr>
+          <w:sz w:val="24"/>
+          <w:szCs w:val="24"/>
+        </w:rPr>
+        <w:t xml:space="preserve">        printf("\n%dth vertex is connected with: ", i);</w:t>
+      </w:r>
+    </w:p>
+    <w:p>
+      <w:pPr>
+        <w:spacing w:line="240" w:lineRule="auto"/>
+        <w:rPr>
+          <w:sz w:val="24"/>
+          <w:szCs w:val="24"/>
+        </w:rPr>
+      </w:pPr>
+      <w:r>
+        <w:rPr>
+          <w:sz w:val="24"/>
+          <w:szCs w:val="24"/>
+        </w:rPr>
+        <w:t xml:space="preserve">        for(int j=0; j&lt;n; j++) if(adj[i][j]==1) printf("%d ", j);</w:t>
+      </w:r>
+    </w:p>
+    <w:p>
+      <w:pPr>
+        <w:spacing w:line="240" w:lineRule="auto"/>
+        <w:rPr>
+          <w:sz w:val="24"/>
+          <w:szCs w:val="24"/>
+        </w:rPr>
+      </w:pPr>
+      <w:r>
+        <w:rPr>
+          <w:sz w:val="24"/>
+          <w:szCs w:val="24"/>
+        </w:rPr>
+        <w:t xml:space="preserve">    }</w:t>
+      </w:r>
+    </w:p>
+    <w:p>
+      <w:pPr>
+        <w:spacing w:line="240" w:lineRule="auto"/>
+        <w:rPr>
+          <w:sz w:val="24"/>
+          <w:szCs w:val="24"/>
+        </w:rPr>
+      </w:pPr>
+      <w:r>
+        <w:rPr>
+          <w:sz w:val="24"/>
+          <w:szCs w:val="24"/>
+        </w:rPr>
+        <w:t>}</w:t>
+      </w:r>
+    </w:p>
+    <w:p>
+      <w:pPr>
+        <w:spacing w:line="240" w:lineRule="auto"/>
+        <w:rPr>
+          <w:sz w:val="24"/>
+          <w:szCs w:val="24"/>
+        </w:rPr>
+      </w:pPr>
+      <w:r>
+        <w:rPr>
+          <w:sz w:val="24"/>
+          <w:szCs w:val="24"/>
+        </w:rPr>
+        <w:t>void dfs(int s, int n){</w:t>
+      </w:r>
+    </w:p>
+    <w:p>
+      <w:pPr>
+        <w:spacing w:line="240" w:lineRule="auto"/>
+        <w:rPr>
+          <w:sz w:val="24"/>
+          <w:szCs w:val="24"/>
+        </w:rPr>
+      </w:pPr>
+      <w:r>
+        <w:rPr>
+          <w:sz w:val="24"/>
+          <w:szCs w:val="24"/>
+        </w:rPr>
+        <w:t xml:space="preserve">    printf("%d ", s);</w:t>
+      </w:r>
+    </w:p>
+    <w:p>
+      <w:pPr>
+        <w:spacing w:line="240" w:lineRule="auto"/>
+        <w:rPr>
+          <w:sz w:val="24"/>
+          <w:szCs w:val="24"/>
+        </w:rPr>
+      </w:pPr>
+      <w:r>
+        <w:rPr>
+          <w:sz w:val="24"/>
+          <w:szCs w:val="24"/>
+        </w:rPr>
+        <w:t xml:space="preserve">    visit[s] = 1;</w:t>
+      </w:r>
+    </w:p>
+    <w:p>
+      <w:pPr>
+        <w:spacing w:line="240" w:lineRule="auto"/>
+        <w:rPr>
+          <w:sz w:val="24"/>
+          <w:szCs w:val="24"/>
+        </w:rPr>
+      </w:pPr>
+      <w:r>
+        <w:rPr>
+          <w:sz w:val="24"/>
+          <w:szCs w:val="24"/>
+        </w:rPr>
+        <w:t xml:space="preserve">    for(int i=0; i&lt;n; i++) if(adj[s][i]==1&amp;&amp;!visit[i]) dfs(i, n);</w:t>
+      </w:r>
+    </w:p>
+    <w:p>
+      <w:pPr>
+        <w:spacing w:line="240" w:lineRule="auto"/>
+        <w:rPr>
+          <w:sz w:val="24"/>
+          <w:szCs w:val="24"/>
+        </w:rPr>
+      </w:pPr>
+      <w:r>
+        <w:rPr>
+          <w:sz w:val="24"/>
+          <w:szCs w:val="24"/>
+        </w:rPr>
+        <w:t>}</w:t>
+      </w:r>
+    </w:p>
+    <w:p>
+      <w:pPr>
+        <w:spacing w:line="240" w:lineRule="auto"/>
+        <w:rPr>
+          <w:sz w:val="24"/>
+          <w:szCs w:val="24"/>
+        </w:rPr>
+      </w:pPr>
+      <w:r>
+        <w:rPr>
+          <w:sz w:val="24"/>
+          <w:szCs w:val="24"/>
+        </w:rPr>
+        <w:t>int main(){</w:t>
+      </w:r>
+    </w:p>
+    <w:p>
+      <w:pPr>
+        <w:spacing w:line="240" w:lineRule="auto"/>
+        <w:rPr>
+          <w:sz w:val="24"/>
+          <w:szCs w:val="24"/>
+        </w:rPr>
+      </w:pPr>
+      <w:r>
+        <w:rPr>
+          <w:sz w:val="24"/>
+          <w:szCs w:val="24"/>
+        </w:rPr>
+        <w:t xml:space="preserve">    int v, e;</w:t>
+      </w:r>
+    </w:p>
+    <w:p>
+      <w:pPr>
+        <w:spacing w:line="240" w:lineRule="auto"/>
+        <w:rPr>
+          <w:sz w:val="24"/>
+          <w:szCs w:val="24"/>
+        </w:rPr>
+      </w:pPr>
+      <w:r>
+        <w:rPr>
+          <w:sz w:val="24"/>
+          <w:szCs w:val="24"/>
+        </w:rPr>
+        <w:t xml:space="preserve">    printf("enter the number of vertices and edges: ");</w:t>
+      </w:r>
+    </w:p>
+    <w:p>
+      <w:pPr>
+        <w:spacing w:line="240" w:lineRule="auto"/>
+        <w:rPr>
+          <w:sz w:val="24"/>
+          <w:szCs w:val="24"/>
+        </w:rPr>
+      </w:pPr>
+      <w:r>
+        <w:rPr>
+          <w:sz w:val="24"/>
+          <w:szCs w:val="24"/>
+        </w:rPr>
+        <w:t xml:space="preserve">    scanf("%d %d", &amp;v, &amp;e);</w:t>
+      </w:r>
+    </w:p>
+    <w:p>
+      <w:pPr>
+        <w:spacing w:line="240" w:lineRule="auto"/>
+        <w:rPr>
+          <w:sz w:val="24"/>
+          <w:szCs w:val="24"/>
+        </w:rPr>
+      </w:pPr>
+      <w:r>
+        <w:rPr>
+          <w:sz w:val="24"/>
+          <w:szCs w:val="24"/>
+        </w:rPr>
+        <w:t xml:space="preserve">    printf("enter the source vertex and destination vertex: \n");</w:t>
+      </w:r>
+    </w:p>
+    <w:p>
+      <w:pPr>
+        <w:spacing w:line="240" w:lineRule="auto"/>
+        <w:rPr>
+          <w:sz w:val="24"/>
+          <w:szCs w:val="24"/>
+        </w:rPr>
+      </w:pPr>
+      <w:r>
+        <w:rPr>
+          <w:sz w:val="24"/>
+          <w:szCs w:val="24"/>
+        </w:rPr>
+        <w:t xml:space="preserve">    for(int i=0; i&lt;e; i++){</w:t>
+      </w:r>
+    </w:p>
+    <w:p>
+      <w:pPr>
+        <w:spacing w:line="240" w:lineRule="auto"/>
+        <w:rPr>
+          <w:sz w:val="24"/>
+          <w:szCs w:val="24"/>
+        </w:rPr>
+      </w:pPr>
+      <w:r>
+        <w:rPr>
+          <w:sz w:val="24"/>
+          <w:szCs w:val="24"/>
+        </w:rPr>
+        <w:t xml:space="preserve">        int S, E;</w:t>
+      </w:r>
+    </w:p>
+    <w:p>
+      <w:pPr>
+        <w:spacing w:line="240" w:lineRule="auto"/>
+        <w:rPr>
+          <w:sz w:val="24"/>
+          <w:szCs w:val="24"/>
+        </w:rPr>
+      </w:pPr>
+      <w:r>
+        <w:rPr>
+          <w:sz w:val="24"/>
+          <w:szCs w:val="24"/>
+        </w:rPr>
+        <w:t xml:space="preserve">        scanf("%d %d", &amp;S, &amp;E);</w:t>
+      </w:r>
+    </w:p>
+    <w:p>
+      <w:pPr>
+        <w:spacing w:line="240" w:lineRule="auto"/>
+        <w:rPr>
+          <w:sz w:val="24"/>
+          <w:szCs w:val="24"/>
+        </w:rPr>
+      </w:pPr>
+      <w:r>
+        <w:rPr>
+          <w:sz w:val="24"/>
+          <w:szCs w:val="24"/>
+        </w:rPr>
+        <w:t xml:space="preserve">        addEdge(S, E);</w:t>
+      </w:r>
+    </w:p>
+    <w:p>
+      <w:pPr>
+        <w:spacing w:line="240" w:lineRule="auto"/>
+        <w:rPr>
+          <w:sz w:val="24"/>
+          <w:szCs w:val="24"/>
+        </w:rPr>
+      </w:pPr>
+      <w:r>
+        <w:rPr>
+          <w:sz w:val="24"/>
+          <w:szCs w:val="24"/>
+        </w:rPr>
+        <w:t xml:space="preserve">    }</w:t>
+      </w:r>
+    </w:p>
+    <w:p>
+      <w:pPr>
+        <w:spacing w:line="240" w:lineRule="auto"/>
+        <w:rPr>
+          <w:sz w:val="24"/>
+          <w:szCs w:val="24"/>
+        </w:rPr>
+      </w:pPr>
+      <w:r>
+        <w:rPr>
+          <w:sz w:val="24"/>
+          <w:szCs w:val="24"/>
+        </w:rPr>
+        <w:t xml:space="preserve">    show(v);</w:t>
+      </w:r>
+    </w:p>
+    <w:p>
+      <w:pPr>
+        <w:spacing w:line="240" w:lineRule="auto"/>
+        <w:rPr>
+          <w:sz w:val="24"/>
+          <w:szCs w:val="24"/>
+        </w:rPr>
+      </w:pPr>
+      <w:r>
+        <w:rPr>
+          <w:sz w:val="24"/>
+          <w:szCs w:val="24"/>
+        </w:rPr>
+        <w:lastRenderedPageBreak/>
+        <w:t xml:space="preserve">    printf("\nDFS Traversal: ");</w:t>
+      </w:r>
+    </w:p>
+    <w:p>
+      <w:pPr>
+        <w:spacing w:line="240" w:lineRule="auto"/>
+        <w:rPr>
+          <w:sz w:val="24"/>
+          <w:szCs w:val="24"/>
+        </w:rPr>
+      </w:pPr>
+      <w:r>
+        <w:rPr>
+          <w:sz w:val="24"/>
+          <w:szCs w:val="24"/>
+        </w:rPr>
+        <w:t xml:space="preserve">    dfs(0, v);</w:t>
+      </w:r>
+    </w:p>
+    <w:p>
+      <w:pPr>
+        <w:spacing w:line="240" w:lineRule="auto"/>
+        <w:rPr>
+          <w:sz w:val="24"/>
+          <w:szCs w:val="24"/>
+        </w:rPr>
+      </w:pPr>
+      <w:r>
+        <w:rPr>
+          <w:sz w:val="24"/>
+          <w:szCs w:val="24"/>
+        </w:rPr>
+        <w:t xml:space="preserve">    return 0;</w:t>
+      </w:r>
+    </w:p>
+    <w:p>
+      <w:pPr>
+        <w:spacing w:line="240" w:lineRule="auto"/>
+        <w:rPr>
+          <w:sz w:val="24"/>
+          <w:szCs w:val="24"/>
+        </w:rPr>
+      </w:pPr>
+      <w:r>
+        <w:rPr>
+          <w:sz w:val="24"/>
+          <w:szCs w:val="24"/>
+        </w:rPr>
+        <w:t>}</w:t>
+      </w:r>
+    </w:p>
+    <w:p>
+      <w:pPr>
+        <w:spacing w:line="240" w:lineRule="auto"/>
+        <w:rPr>
+          <w:sz w:val="24"/>
+          <w:szCs w:val="24"/>
+        </w:rPr>
+      </w:pPr>
+      <w:r>
+        <w:rPr>
+          <w:sz w:val="24"/>
+          <w:szCs w:val="24"/>
+        </w:rPr>
+        <w:tab/>
+      </w:r>
+    </w:p>
+    <w:p>
+      <w:pPr>
+        <w:spacing w:line="240" w:lineRule="auto"/>
+        <w:rPr>
+          <w:b/>
+          <w:bCs/>
+          <w:sz w:val="28"/>
+          <w:szCs w:val="28"/>
+        </w:rPr>
+      </w:pPr>
+      <w:r>
+        <w:rPr>
+          <w:b/>
+          <w:bCs/>
+          <w:sz w:val="28"/>
+          <w:szCs w:val="28"/>
+        </w:rPr>
+        <w:t>OUTPUT</w:t>
+      </w:r>
+    </w:p>
+    <w:p>
+      <w:pPr>
+        <w:spacing w:line="240" w:lineRule="auto"/>
+        <w:rPr>
+          <w:sz w:val="24"/>
+          <w:szCs w:val="24"/>
+        </w:rPr>
+      </w:pPr>
+      <w:r>
+        <w:rPr>
+          <w:sz w:val="24"/>
+          <w:szCs w:val="24"/>
+        </w:rPr>
+        <w:t>enter the number of vertices and edges: 5 8</w:t>
+      </w:r>
+    </w:p>
+    <w:p>
+      <w:pPr>
+        <w:spacing w:line="240" w:lineRule="auto"/>
+        <w:rPr>
+          <w:sz w:val="24"/>
+          <w:szCs w:val="24"/>
+        </w:rPr>
+      </w:pPr>
+      <w:r>
+        <w:rPr>
+          <w:sz w:val="24"/>
+          <w:szCs w:val="24"/>
+        </w:rPr>
+        <w:t xml:space="preserve">enter the source vertex and destination vertex: </w:t>
+      </w:r>
+    </w:p>
+    <w:p>
+      <w:pPr>
+        <w:spacing w:line="240" w:lineRule="auto"/>
+        <w:rPr>
+          <w:sz w:val="24"/>
+          <w:szCs w:val="24"/>
+        </w:rPr>
+      </w:pPr>
+      <w:r>
+        <w:rPr>
+          <w:sz w:val="24"/>
+          <w:szCs w:val="24"/>
+        </w:rPr>
+        <w:t>0 1</w:t>
+      </w:r>
+    </w:p>
+    <w:p>
+      <w:pPr>
+        <w:spacing w:line="240" w:lineRule="auto"/>
+        <w:rPr>
+          <w:sz w:val="24"/>
+          <w:szCs w:val="24"/>
+        </w:rPr>
+      </w:pPr>
+      <w:r>
+        <w:rPr>
+          <w:sz w:val="24"/>
+          <w:szCs w:val="24"/>
+        </w:rPr>
+        <w:t>0 3</w:t>
+      </w:r>
+    </w:p>
+    <w:p>
+      <w:pPr>
+        <w:spacing w:line="240" w:lineRule="auto"/>
+        <w:rPr>
+          <w:sz w:val="24"/>
+          <w:szCs w:val="24"/>
+        </w:rPr>
+      </w:pPr>
+      <w:r>
+        <w:rPr>
+          <w:sz w:val="24"/>
+          <w:szCs w:val="24"/>
+        </w:rPr>
+        <w:t>1 2</w:t>
+      </w:r>
+    </w:p>
+    <w:p>
+      <w:pPr>
+        <w:spacing w:line="240" w:lineRule="auto"/>
+        <w:rPr>
+          <w:sz w:val="24"/>
+          <w:szCs w:val="24"/>
+        </w:rPr>
+      </w:pPr>
+      <w:r>
+        <w:rPr>
+          <w:sz w:val="24"/>
+          <w:szCs w:val="24"/>
+        </w:rPr>
+        <w:t>1 3</w:t>
+      </w:r>
+    </w:p>
+    <w:p>
+      <w:pPr>
+        <w:spacing w:line="240" w:lineRule="auto"/>
+        <w:rPr>
+          <w:sz w:val="24"/>
+          <w:szCs w:val="24"/>
+        </w:rPr>
+      </w:pPr>
+      <w:r>
+        <w:rPr>
+          <w:sz w:val="24"/>
+          <w:szCs w:val="24"/>
+        </w:rPr>
+        <w:t>2 4</w:t>
+      </w:r>
+    </w:p>
+    <w:p>
+      <w:pPr>
+        <w:spacing w:line="240" w:lineRule="auto"/>
+        <w:rPr>
+          <w:sz w:val="24"/>
+          <w:szCs w:val="24"/>
+        </w:rPr>
+      </w:pPr>
+      <w:r>
+        <w:rPr>
+          <w:sz w:val="24"/>
+          <w:szCs w:val="24"/>
+        </w:rPr>
+        <w:t>2 3</w:t>
+      </w:r>
+    </w:p>
+    <w:p>
+      <w:pPr>
+        <w:spacing w:line="240" w:lineRule="auto"/>
+        <w:rPr>
+          <w:sz w:val="24"/>
+          <w:szCs w:val="24"/>
+        </w:rPr>
+      </w:pPr>
+      <w:r>
+        <w:rPr>
+          <w:sz w:val="24"/>
+          <w:szCs w:val="24"/>
+        </w:rPr>
+        <w:t>3 4</w:t>
+      </w:r>
+    </w:p>
+    <w:p>
+      <w:pPr>
+        <w:spacing w:line="240" w:lineRule="auto"/>
+        <w:rPr>
+          <w:sz w:val="24"/>
+          <w:szCs w:val="24"/>
+        </w:rPr>
+      </w:pPr>
+      <w:r>
+        <w:rPr>
+          <w:sz w:val="24"/>
+          <w:szCs w:val="24"/>
+        </w:rPr>
+        <w:t>4 0</w:t>
+      </w:r>
+    </w:p>
+    <w:p>
+      <w:pPr>
+        <w:spacing w:line="240" w:lineRule="auto"/>
+        <w:rPr>
+          <w:sz w:val="24"/>
+          <w:szCs w:val="24"/>
+        </w:rPr>
+      </w:pPr>
+      <w:r>
+        <w:rPr>
+          <w:sz w:val="24"/>
+          <w:szCs w:val="24"/>
+        </w:rPr>
+        <w:t>0th vertex is connected with: 1 3</w:t>
+      </w:r>
+    </w:p>
+    <w:p>
+      <w:pPr>
+        <w:spacing w:line="240" w:lineRule="auto"/>
+        <w:rPr>
+          <w:sz w:val="24"/>
+          <w:szCs w:val="24"/>
+        </w:rPr>
+      </w:pPr>
+      <w:r>
+        <w:rPr>
+          <w:sz w:val="24"/>
+          <w:szCs w:val="24"/>
+        </w:rPr>
+        <w:t>1th vertex is connected with: 2 3</w:t>
+      </w:r>
+    </w:p>
+    <w:p>
+      <w:pPr>
+        <w:spacing w:line="240" w:lineRule="auto"/>
+        <w:rPr>
+          <w:sz w:val="24"/>
+          <w:szCs w:val="24"/>
+        </w:rPr>
+      </w:pPr>
+      <w:r>
+        <w:rPr>
+          <w:sz w:val="24"/>
+          <w:szCs w:val="24"/>
+        </w:rPr>
+        <w:t>2th vertex is connected with: 3 4</w:t>
+      </w:r>
+    </w:p>
+    <w:p>
+      <w:pPr>
+        <w:spacing w:line="240" w:lineRule="auto"/>
+        <w:rPr>
+          <w:sz w:val="24"/>
+          <w:szCs w:val="24"/>
+        </w:rPr>
+      </w:pPr>
+      <w:r>
+        <w:rPr>
+          <w:sz w:val="24"/>
+          <w:szCs w:val="24"/>
+        </w:rPr>
+        <w:t>3th vertex is connected with: 4</w:t>
+      </w:r>
+    </w:p>
+    <w:p>
+      <w:pPr>
+        <w:spacing w:line="240" w:lineRule="auto"/>
+        <w:rPr>
+          <w:sz w:val="24"/>
+          <w:szCs w:val="24"/>
+        </w:rPr>
+      </w:pPr>
+      <w:r>
+        <w:rPr>
+          <w:sz w:val="24"/>
+          <w:szCs w:val="24"/>
+        </w:rPr>
+        <w:t>4th vertex is connected with: 0</w:t>
+      </w:r>
+    </w:p>
+    <w:p>
+      <w:pPr>
+        <w:spacing w:line="240" w:lineRule="auto"/>
+        <w:rPr>
+          <w:sz w:val="24"/>
+          <w:szCs w:val="24"/>
+        </w:rPr>
+      </w:pPr>
+      <w:r>
+        <w:rPr>
+          <w:sz w:val="24"/>
+          <w:szCs w:val="24"/>
+        </w:rPr>
+        <w:t>DFS Traversal: 0 1 2 3 4</w:t>
+      </w:r>
+    </w:p>
+    <w:p>
+      <w:pPr>
+        <w:spacing w:line="240" w:lineRule="auto"/>
+        <w:rPr>
+          <w:sz w:val="24"/>
+          <w:szCs w:val="24"/>
+        </w:rPr>
+      </w:pPr>
+    </w:p>
+    <w:p>
+      <w:pPr>
+        <w:spacing w:line="240" w:lineRule="auto"/>
+        <w:rPr>
+          <w:sz w:val="24"/>
+          <w:szCs w:val="24"/>
+        </w:rPr>
+      </w:pPr>
+    </w:p>
+    <w:p>
+      <w:pPr>
+        <w:spacing w:line="240" w:lineRule="auto"/>
+        <w:rPr>
+          <w:sz w:val="24"/>
+          <w:szCs w:val="24"/>
+        </w:rPr>
+      </w:pPr>
+    </w:p>
+    <w:p>
+      <w:pPr>
+        <w:spacing w:line="240" w:lineRule="auto"/>
+        <w:rPr>
+          <w:sz w:val="24"/>
+          <w:szCs w:val="24"/>
+        </w:rPr>
+      </w:pPr>
+    </w:p>
+    <w:p>
+      <w:pPr>
+        <w:spacing w:line="240" w:lineRule="auto"/>
+        <w:rPr>
+          <w:sz w:val="24"/>
+          <w:szCs w:val="24"/>
+        </w:rPr>
+      </w:pPr>
+    </w:p>
+    <w:p>
+      <w:pPr>
+        <w:spacing w:line="240" w:lineRule="auto"/>
+        <w:rPr>
+          <w:sz w:val="24"/>
+          <w:szCs w:val="24"/>
+        </w:rPr>
+      </w:pPr>
+    </w:p>
+    <w:p>
+      <w:pPr>
+        <w:spacing w:line="240" w:lineRule="auto"/>
+        <w:rPr>
+          <w:sz w:val="24"/>
+          <w:szCs w:val="24"/>
+        </w:rPr>
+      </w:pPr>
+    </w:p>
+    <w:p>
+      <w:pPr>
+        <w:spacing w:line="240" w:lineRule="auto"/>
+        <w:rPr>
+          <w:b/>
+          <w:bCs/>
+          <w:sz w:val="28"/>
+          <w:szCs w:val="28"/>
+        </w:rPr>
+      </w:pPr>
+      <w:r>
+        <w:rPr>
+          <w:b/>
+          <w:bCs/>
+          <w:sz w:val="28"/>
+          <w:szCs w:val="28"/>
+        </w:rPr>
+        <w:t>RESULT:</w:t>
+      </w:r>
+    </w:p>
+    <w:p>
+      <w:pPr>
+        <w:spacing w:line="240" w:lineRule="auto"/>
+        <w:rPr>
+          <w:sz w:val="24"/>
+          <w:szCs w:val="24"/>
+        </w:rPr>
+      </w:pPr>
+      <w:r>
+        <w:rPr>
+          <w:sz w:val="24"/>
+          <w:szCs w:val="24"/>
+        </w:rPr>
+        <w:t>Depth first traversal</w:t>
+      </w:r>
+      <w:r>
+        <w:rPr>
+          <w:sz w:val="24"/>
+          <w:szCs w:val="24"/>
+        </w:rPr>
+        <w:t xml:space="preserve"> was executed successfully</w:t>
+      </w:r>
+    </w:p>
+    <w:p>
+      <w:pPr>
+        <w:spacing w:line="240" w:lineRule="auto"/>
+        <w:ind w:left="2160" w:firstLine="720"/>
+        <w:rPr>
+          <w:b/>
+          <w:bCs/>
+          <w:sz w:val="24"/>
+          <w:szCs w:val="24"/>
+        </w:rPr>
+      </w:pPr>
+      <w:r>
+        <w:rPr>
+          <w:b/>
+          <w:bCs/>
+          <w:sz w:val="32"/>
+          <w:szCs w:val="32"/>
+        </w:rPr>
+        <w:lastRenderedPageBreak/>
+        <w:t>BREADTH FIRST TRAVERSAL</w:t>
+      </w:r>
+    </w:p>
+    <w:p>
+      <w:pPr>
+        <w:spacing w:line="240" w:lineRule="auto"/>
+        <w:rPr>
+          <w:b/>
+          <w:bCs/>
+          <w:sz w:val="28"/>
+          <w:szCs w:val="28"/>
+        </w:rPr>
+      </w:pPr>
+      <w:r>
+        <w:rPr>
+          <w:b/>
+          <w:bCs/>
+          <w:sz w:val="28"/>
+          <w:szCs w:val="28"/>
+        </w:rPr>
+        <w:t>PROGRAM</w:t>
+      </w:r>
+    </w:p>
+    <w:p>
+      <w:pPr>
+        <w:spacing w:line="240" w:lineRule="auto"/>
+        <w:rPr>
+          <w:sz w:val="24"/>
+          <w:szCs w:val="24"/>
+        </w:rPr>
+      </w:pPr>
+      <w:r>
+        <w:rPr>
+          <w:sz w:val="24"/>
+          <w:szCs w:val="24"/>
+        </w:rPr>
+        <w:t>#include&lt;stdio.h&gt;</w:t>
+      </w:r>
+    </w:p>
+    <w:p>
+      <w:pPr>
+        <w:spacing w:line="240" w:lineRule="auto"/>
+        <w:rPr>
+          <w:sz w:val="24"/>
+          <w:szCs w:val="24"/>
+        </w:rPr>
+      </w:pPr>
+      <w:r>
+        <w:rPr>
+          <w:sz w:val="24"/>
+          <w:szCs w:val="24"/>
+        </w:rPr>
+        <w:t>#include&lt;stdlib.h&gt;</w:t>
+      </w:r>
+    </w:p>
+    <w:p>
+      <w:pPr>
+        <w:spacing w:line="240" w:lineRule="auto"/>
+        <w:rPr>
+          <w:sz w:val="24"/>
+          <w:szCs w:val="24"/>
+        </w:rPr>
+      </w:pPr>
+      <w:r>
+        <w:rPr>
+          <w:sz w:val="24"/>
+          <w:szCs w:val="24"/>
+        </w:rPr>
+        <w:t>#define MAX 50</w:t>
+      </w:r>
+    </w:p>
+    <w:p>
+      <w:pPr>
+        <w:spacing w:line="240" w:lineRule="auto"/>
+        <w:rPr>
+          <w:sz w:val="24"/>
+          <w:szCs w:val="24"/>
+        </w:rPr>
+      </w:pPr>
+      <w:r>
+        <w:rPr>
+          <w:sz w:val="24"/>
+          <w:szCs w:val="24"/>
+        </w:rPr>
+        <w:t>int adj[MAX][MAX];</w:t>
+      </w:r>
+    </w:p>
+    <w:p>
+      <w:pPr>
+        <w:spacing w:line="240" w:lineRule="auto"/>
+        <w:rPr>
+          <w:sz w:val="24"/>
+          <w:szCs w:val="24"/>
+        </w:rPr>
+      </w:pPr>
+      <w:r>
+        <w:rPr>
+          <w:sz w:val="24"/>
+          <w:szCs w:val="24"/>
+        </w:rPr>
+        <w:t>int visit[MAX] = {0};</w:t>
+      </w:r>
+    </w:p>
+    <w:p>
+      <w:pPr>
+        <w:spacing w:line="240" w:lineRule="auto"/>
+        <w:rPr>
+          <w:sz w:val="24"/>
+          <w:szCs w:val="24"/>
+        </w:rPr>
+      </w:pPr>
+      <w:r>
+        <w:rPr>
+          <w:sz w:val="24"/>
+          <w:szCs w:val="24"/>
+        </w:rPr>
+        <w:t>int q[MAX+MAX];</w:t>
+      </w:r>
+    </w:p>
+    <w:p>
+      <w:pPr>
+        <w:spacing w:line="240" w:lineRule="auto"/>
+        <w:rPr>
+          <w:sz w:val="24"/>
+          <w:szCs w:val="24"/>
+        </w:rPr>
+      </w:pPr>
+      <w:r>
+        <w:rPr>
+          <w:sz w:val="24"/>
+          <w:szCs w:val="24"/>
+        </w:rPr>
+        <w:t>int front = 0, rear = 0;</w:t>
+      </w:r>
+    </w:p>
+    <w:p>
+      <w:pPr>
+        <w:spacing w:line="240" w:lineRule="auto"/>
+        <w:rPr>
+          <w:sz w:val="24"/>
+          <w:szCs w:val="24"/>
+        </w:rPr>
+      </w:pPr>
+      <w:r>
+        <w:rPr>
+          <w:sz w:val="24"/>
+          <w:szCs w:val="24"/>
+        </w:rPr>
+        <w:t>void add(int n){</w:t>
+      </w:r>
+    </w:p>
+    <w:p>
+      <w:pPr>
+        <w:spacing w:line="240" w:lineRule="auto"/>
+        <w:rPr>
+          <w:sz w:val="24"/>
+          <w:szCs w:val="24"/>
+        </w:rPr>
+      </w:pPr>
+      <w:r>
+        <w:rPr>
+          <w:sz w:val="24"/>
+          <w:szCs w:val="24"/>
+        </w:rPr>
+        <w:t xml:space="preserve">    q[rear++] = n;</w:t>
+      </w:r>
+    </w:p>
+    <w:p>
+      <w:pPr>
+        <w:spacing w:line="240" w:lineRule="auto"/>
+        <w:rPr>
+          <w:sz w:val="24"/>
+          <w:szCs w:val="24"/>
+        </w:rPr>
+      </w:pPr>
+      <w:r>
+        <w:rPr>
+          <w:sz w:val="24"/>
+          <w:szCs w:val="24"/>
+        </w:rPr>
+        <w:t>}</w:t>
+      </w:r>
+    </w:p>
+    <w:p>
+      <w:pPr>
+        <w:spacing w:line="240" w:lineRule="auto"/>
+        <w:rPr>
+          <w:sz w:val="24"/>
+          <w:szCs w:val="24"/>
+        </w:rPr>
+      </w:pPr>
+      <w:r>
+        <w:rPr>
+          <w:sz w:val="24"/>
+          <w:szCs w:val="24"/>
+        </w:rPr>
+        <w:t>int poll(){</w:t>
+      </w:r>
+    </w:p>
+    <w:p>
+      <w:pPr>
+        <w:spacing w:line="240" w:lineRule="auto"/>
+        <w:rPr>
+          <w:sz w:val="24"/>
+          <w:szCs w:val="24"/>
+        </w:rPr>
+      </w:pPr>
+      <w:r>
+        <w:rPr>
+          <w:sz w:val="24"/>
+          <w:szCs w:val="24"/>
+        </w:rPr>
+        <w:t xml:space="preserve">    return q[front++];</w:t>
+      </w:r>
+    </w:p>
+    <w:p>
+      <w:pPr>
+        <w:spacing w:line="240" w:lineRule="auto"/>
+        <w:rPr>
+          <w:sz w:val="24"/>
+          <w:szCs w:val="24"/>
+        </w:rPr>
+      </w:pPr>
+      <w:r>
+        <w:rPr>
+          <w:sz w:val="24"/>
+          <w:szCs w:val="24"/>
+        </w:rPr>
+        <w:t>}</w:t>
+      </w:r>
+    </w:p>
+    <w:p>
+      <w:pPr>
+        <w:spacing w:line="240" w:lineRule="auto"/>
+        <w:rPr>
+          <w:sz w:val="24"/>
+          <w:szCs w:val="24"/>
+        </w:rPr>
+      </w:pPr>
+      <w:r>
+        <w:rPr>
+          <w:sz w:val="24"/>
+          <w:szCs w:val="24"/>
+        </w:rPr>
+        <w:t>int isEmpty(){</w:t>
+      </w:r>
+    </w:p>
+    <w:p>
+      <w:pPr>
+        <w:spacing w:line="240" w:lineRule="auto"/>
+        <w:rPr>
+          <w:sz w:val="24"/>
+          <w:szCs w:val="24"/>
+        </w:rPr>
+      </w:pPr>
+      <w:r>
+        <w:rPr>
+          <w:sz w:val="24"/>
+          <w:szCs w:val="24"/>
+        </w:rPr>
+        <w:t xml:space="preserve">    return front==rear;</w:t>
+      </w:r>
+    </w:p>
+    <w:p>
+      <w:pPr>
+        <w:spacing w:line="240" w:lineRule="auto"/>
+        <w:rPr>
+          <w:sz w:val="24"/>
+          <w:szCs w:val="24"/>
+        </w:rPr>
+      </w:pPr>
+      <w:r>
+        <w:rPr>
+          <w:sz w:val="24"/>
+          <w:szCs w:val="24"/>
+        </w:rPr>
+        <w:t>}</w:t>
+      </w:r>
+    </w:p>
+    <w:p>
+      <w:pPr>
+        <w:spacing w:line="240" w:lineRule="auto"/>
+        <w:rPr>
+          <w:sz w:val="24"/>
+          <w:szCs w:val="24"/>
+        </w:rPr>
+      </w:pPr>
+      <w:r>
+        <w:rPr>
+          <w:sz w:val="24"/>
+          <w:szCs w:val="24"/>
+        </w:rPr>
+        <w:t>void show(int n){</w:t>
+      </w:r>
+    </w:p>
+    <w:p>
+      <w:pPr>
+        <w:spacing w:line="240" w:lineRule="auto"/>
+        <w:rPr>
+          <w:sz w:val="24"/>
+          <w:szCs w:val="24"/>
+        </w:rPr>
+      </w:pPr>
+      <w:r>
+        <w:rPr>
+          <w:sz w:val="24"/>
+          <w:szCs w:val="24"/>
+        </w:rPr>
+        <w:t xml:space="preserve">    for(int i=0; i&lt;n; i++){</w:t>
+      </w:r>
+    </w:p>
+    <w:p>
+      <w:pPr>
+        <w:spacing w:line="240" w:lineRule="auto"/>
+        <w:rPr>
+          <w:sz w:val="24"/>
+          <w:szCs w:val="24"/>
+        </w:rPr>
+      </w:pPr>
+      <w:r>
+        <w:rPr>
+          <w:sz w:val="24"/>
+          <w:szCs w:val="24"/>
+        </w:rPr>
+        <w:t xml:space="preserve">        printf("\n%dth vertex is connect with: ", i);</w:t>
+      </w:r>
+    </w:p>
+    <w:p>
+      <w:pPr>
+        <w:spacing w:line="240" w:lineRule="auto"/>
+        <w:rPr>
+          <w:sz w:val="24"/>
+          <w:szCs w:val="24"/>
+        </w:rPr>
+      </w:pPr>
+      <w:r>
+        <w:rPr>
+          <w:sz w:val="24"/>
+          <w:szCs w:val="24"/>
+        </w:rPr>
+        <w:t xml:space="preserve">        for(int j=0; j&lt;n; j++) if(adj[i][j]==1) printf("%d ", j);</w:t>
+      </w:r>
+    </w:p>
+    <w:p>
+      <w:pPr>
+        <w:spacing w:line="240" w:lineRule="auto"/>
+        <w:rPr>
+          <w:sz w:val="24"/>
+          <w:szCs w:val="24"/>
+        </w:rPr>
+      </w:pPr>
+      <w:r>
+        <w:rPr>
+          <w:sz w:val="24"/>
+          <w:szCs w:val="24"/>
+        </w:rPr>
+        <w:t xml:space="preserve">    }</w:t>
+      </w:r>
+    </w:p>
+    <w:p>
+      <w:pPr>
+        <w:spacing w:line="240" w:lineRule="auto"/>
+        <w:rPr>
+          <w:sz w:val="24"/>
+          <w:szCs w:val="24"/>
+        </w:rPr>
+      </w:pPr>
+      <w:r>
+        <w:rPr>
+          <w:sz w:val="24"/>
+          <w:szCs w:val="24"/>
+        </w:rPr>
+        <w:t>}</w:t>
+      </w:r>
+    </w:p>
+    <w:p>
+      <w:pPr>
+        <w:spacing w:line="240" w:lineRule="auto"/>
+        <w:rPr>
+          <w:sz w:val="24"/>
+          <w:szCs w:val="24"/>
+        </w:rPr>
+      </w:pPr>
+      <w:r>
+        <w:rPr>
+          <w:sz w:val="24"/>
+          <w:szCs w:val="24"/>
+        </w:rPr>
+        <w:t>void addEdge(int s, int e){</w:t>
+      </w:r>
+    </w:p>
+    <w:p>
+      <w:pPr>
+        <w:spacing w:line="240" w:lineRule="auto"/>
+        <w:rPr>
+          <w:sz w:val="24"/>
+          <w:szCs w:val="24"/>
+        </w:rPr>
+      </w:pPr>
+      <w:r>
+        <w:rPr>
+          <w:sz w:val="24"/>
+          <w:szCs w:val="24"/>
+        </w:rPr>
+        <w:t xml:space="preserve">    adj[s][e] = 1;</w:t>
+      </w:r>
+    </w:p>
+    <w:p>
+      <w:pPr>
+        <w:spacing w:line="240" w:lineRule="auto"/>
+        <w:rPr>
+          <w:sz w:val="24"/>
+          <w:szCs w:val="24"/>
+        </w:rPr>
+      </w:pPr>
+      <w:r>
+        <w:rPr>
+          <w:sz w:val="24"/>
+          <w:szCs w:val="24"/>
+        </w:rPr>
+        <w:t>}</w:t>
+      </w:r>
+    </w:p>
+    <w:p>
+      <w:pPr>
+        <w:spacing w:line="240" w:lineRule="auto"/>
+        <w:rPr>
+          <w:sz w:val="24"/>
+          <w:szCs w:val="24"/>
+        </w:rPr>
+      </w:pPr>
+      <w:r>
+        <w:rPr>
+          <w:sz w:val="24"/>
+          <w:szCs w:val="24"/>
+        </w:rPr>
+        <w:t>void bfs(int s, int n){</w:t>
+      </w:r>
+    </w:p>
+    <w:p>
+      <w:pPr>
+        <w:spacing w:line="240" w:lineRule="auto"/>
+        <w:rPr>
+          <w:sz w:val="24"/>
+          <w:szCs w:val="24"/>
+        </w:rPr>
+      </w:pPr>
+      <w:r>
+        <w:rPr>
+          <w:sz w:val="24"/>
+          <w:szCs w:val="24"/>
+        </w:rPr>
+        <w:t xml:space="preserve">    add(s);</w:t>
+      </w:r>
+    </w:p>
+    <w:p>
+      <w:pPr>
+        <w:spacing w:line="240" w:lineRule="auto"/>
+        <w:rPr>
+          <w:sz w:val="24"/>
+          <w:szCs w:val="24"/>
+        </w:rPr>
+      </w:pPr>
+      <w:r>
+        <w:rPr>
+          <w:sz w:val="24"/>
+          <w:szCs w:val="24"/>
+        </w:rPr>
+        <w:t xml:space="preserve">    visit[s] = 1;</w:t>
+      </w:r>
+    </w:p>
+    <w:p>
+      <w:pPr>
+        <w:spacing w:line="240" w:lineRule="auto"/>
+        <w:rPr>
+          <w:sz w:val="24"/>
+          <w:szCs w:val="24"/>
+        </w:rPr>
+      </w:pPr>
+      <w:r>
+        <w:rPr>
+          <w:sz w:val="24"/>
+          <w:szCs w:val="24"/>
+        </w:rPr>
+        <w:t xml:space="preserve">    while(!isEmpty()){</w:t>
+      </w:r>
+    </w:p>
+    <w:p>
+      <w:pPr>
+        <w:spacing w:line="240" w:lineRule="auto"/>
+        <w:rPr>
+          <w:sz w:val="24"/>
+          <w:szCs w:val="24"/>
+        </w:rPr>
+      </w:pPr>
+      <w:r>
+        <w:rPr>
+          <w:sz w:val="24"/>
+          <w:szCs w:val="24"/>
+        </w:rPr>
+        <w:lastRenderedPageBreak/>
+        <w:t xml:space="preserve">        int t = poll();</w:t>
+      </w:r>
+    </w:p>
+    <w:p>
+      <w:pPr>
+        <w:spacing w:line="240" w:lineRule="auto"/>
+        <w:rPr>
+          <w:sz w:val="24"/>
+          <w:szCs w:val="24"/>
+        </w:rPr>
+      </w:pPr>
+      <w:r>
+        <w:rPr>
+          <w:sz w:val="24"/>
+          <w:szCs w:val="24"/>
+        </w:rPr>
+        <w:t xml:space="preserve">        printf("%d ", t);</w:t>
+      </w:r>
+    </w:p>
+    <w:p>
+      <w:pPr>
+        <w:spacing w:line="240" w:lineRule="auto"/>
+        <w:rPr>
+          <w:sz w:val="24"/>
+          <w:szCs w:val="24"/>
+        </w:rPr>
+      </w:pPr>
+      <w:r>
+        <w:rPr>
+          <w:sz w:val="24"/>
+          <w:szCs w:val="24"/>
+        </w:rPr>
+        <w:t xml:space="preserve">        for(int i=0; i&lt;n; i++)</w:t>
+      </w:r>
+    </w:p>
+    <w:p>
+      <w:pPr>
+        <w:spacing w:line="240" w:lineRule="auto"/>
+        <w:rPr>
+          <w:sz w:val="24"/>
+          <w:szCs w:val="24"/>
+        </w:rPr>
+      </w:pPr>
+      <w:r>
+        <w:rPr>
+          <w:sz w:val="24"/>
+          <w:szCs w:val="24"/>
+        </w:rPr>
+        <w:t xml:space="preserve">            if(adj[t][i]==1&amp;&amp;!visit[i]){</w:t>
+      </w:r>
+    </w:p>
+    <w:p>
+      <w:pPr>
+        <w:spacing w:line="240" w:lineRule="auto"/>
+        <w:rPr>
+          <w:sz w:val="24"/>
+          <w:szCs w:val="24"/>
+        </w:rPr>
+      </w:pPr>
+      <w:r>
+        <w:rPr>
+          <w:sz w:val="24"/>
+          <w:szCs w:val="24"/>
+        </w:rPr>
+        <w:t xml:space="preserve">                add(i);</w:t>
+      </w:r>
+    </w:p>
+    <w:p>
+      <w:pPr>
+        <w:spacing w:line="240" w:lineRule="auto"/>
+        <w:rPr>
+          <w:sz w:val="24"/>
+          <w:szCs w:val="24"/>
+        </w:rPr>
+      </w:pPr>
+      <w:r>
+        <w:rPr>
+          <w:sz w:val="24"/>
+          <w:szCs w:val="24"/>
+        </w:rPr>
+        <w:t xml:space="preserve">                visit[i] = 1;</w:t>
+      </w:r>
+    </w:p>
+    <w:p>
+      <w:pPr>
+        <w:spacing w:line="240" w:lineRule="auto"/>
+        <w:rPr>
+          <w:sz w:val="24"/>
+          <w:szCs w:val="24"/>
+        </w:rPr>
+      </w:pPr>
+      <w:r>
+        <w:rPr>
+          <w:sz w:val="24"/>
+          <w:szCs w:val="24"/>
+        </w:rPr>
+        <w:t xml:space="preserve">            }</w:t>
+      </w:r>
+    </w:p>
+    <w:p>
+      <w:pPr>
+        <w:spacing w:line="240" w:lineRule="auto"/>
+        <w:rPr>
+          <w:sz w:val="24"/>
+          <w:szCs w:val="24"/>
+        </w:rPr>
+      </w:pPr>
+      <w:r>
+        <w:rPr>
+          <w:sz w:val="24"/>
+          <w:szCs w:val="24"/>
+        </w:rPr>
+        <w:t xml:space="preserve">    }</w:t>
+      </w:r>
+    </w:p>
+    <w:p>
+      <w:pPr>
+        <w:spacing w:line="240" w:lineRule="auto"/>
+        <w:rPr>
+          <w:sz w:val="24"/>
+          <w:szCs w:val="24"/>
+        </w:rPr>
+      </w:pPr>
+      <w:r>
+        <w:rPr>
+          <w:sz w:val="24"/>
+          <w:szCs w:val="24"/>
+        </w:rPr>
+        <w:t>}</w:t>
+      </w:r>
+    </w:p>
+    <w:p>
+      <w:pPr>
+        <w:spacing w:line="240" w:lineRule="auto"/>
+        <w:rPr>
+          <w:sz w:val="24"/>
+          <w:szCs w:val="24"/>
+        </w:rPr>
+      </w:pPr>
+      <w:r>
+        <w:rPr>
+          <w:sz w:val="24"/>
+          <w:szCs w:val="24"/>
+        </w:rPr>
+        <w:t>int main(){</w:t>
+      </w:r>
+    </w:p>
+    <w:p>
+      <w:pPr>
+        <w:spacing w:line="240" w:lineRule="auto"/>
+        <w:rPr>
+          <w:sz w:val="24"/>
+          <w:szCs w:val="24"/>
+        </w:rPr>
+      </w:pPr>
+      <w:r>
+        <w:rPr>
+          <w:sz w:val="24"/>
+          <w:szCs w:val="24"/>
+        </w:rPr>
+        <w:t xml:space="preserve">    printf("enter the number of vertices and edges: ");</w:t>
+      </w:r>
+    </w:p>
+    <w:p>
+      <w:pPr>
+        <w:spacing w:line="240" w:lineRule="auto"/>
+        <w:rPr>
+          <w:sz w:val="24"/>
+          <w:szCs w:val="24"/>
+        </w:rPr>
+      </w:pPr>
+      <w:r>
+        <w:rPr>
+          <w:sz w:val="24"/>
+          <w:szCs w:val="24"/>
+        </w:rPr>
+        <w:t xml:space="preserve">    int v, e;</w:t>
+      </w:r>
+    </w:p>
+    <w:p>
+      <w:pPr>
+        <w:spacing w:line="240" w:lineRule="auto"/>
+        <w:rPr>
+          <w:sz w:val="24"/>
+          <w:szCs w:val="24"/>
+        </w:rPr>
+      </w:pPr>
+      <w:r>
+        <w:rPr>
+          <w:sz w:val="24"/>
+          <w:szCs w:val="24"/>
+        </w:rPr>
+        <w:t xml:space="preserve">    scanf("%d %d", &amp;v, &amp;e);</w:t>
+      </w:r>
+    </w:p>
+    <w:p>
+      <w:pPr>
+        <w:spacing w:line="240" w:lineRule="auto"/>
+        <w:rPr>
+          <w:sz w:val="24"/>
+          <w:szCs w:val="24"/>
+        </w:rPr>
+      </w:pPr>
+      <w:r>
+        <w:rPr>
+          <w:sz w:val="24"/>
+          <w:szCs w:val="24"/>
+        </w:rPr>
+        <w:t xml:space="preserve">    printf("enter the source vertex and destination vertex: \n");</w:t>
+      </w:r>
+    </w:p>
+    <w:p>
+      <w:pPr>
+        <w:spacing w:line="240" w:lineRule="auto"/>
+        <w:rPr>
+          <w:sz w:val="24"/>
+          <w:szCs w:val="24"/>
+        </w:rPr>
+      </w:pPr>
+      <w:r>
+        <w:rPr>
+          <w:sz w:val="24"/>
+          <w:szCs w:val="24"/>
+        </w:rPr>
+        <w:t xml:space="preserve">    for(int i=0; i&lt;e; i++){</w:t>
+      </w:r>
+    </w:p>
+    <w:p>
+      <w:pPr>
+        <w:spacing w:line="240" w:lineRule="auto"/>
+        <w:rPr>
+          <w:sz w:val="24"/>
+          <w:szCs w:val="24"/>
+        </w:rPr>
+      </w:pPr>
+      <w:r>
+        <w:rPr>
+          <w:sz w:val="24"/>
+          <w:szCs w:val="24"/>
+        </w:rPr>
+        <w:t xml:space="preserve">        int S, E;</w:t>
+      </w:r>
+    </w:p>
+    <w:p>
+      <w:pPr>
+        <w:spacing w:line="240" w:lineRule="auto"/>
+        <w:rPr>
+          <w:sz w:val="24"/>
+          <w:szCs w:val="24"/>
+        </w:rPr>
+      </w:pPr>
+      <w:r>
+        <w:rPr>
+          <w:sz w:val="24"/>
+          <w:szCs w:val="24"/>
+        </w:rPr>
+        <w:t xml:space="preserve">        scanf("%d %d", &amp;S, &amp;E);</w:t>
+      </w:r>
+    </w:p>
+    <w:p>
+      <w:pPr>
+        <w:spacing w:line="240" w:lineRule="auto"/>
+        <w:rPr>
+          <w:sz w:val="24"/>
+          <w:szCs w:val="24"/>
+        </w:rPr>
+      </w:pPr>
+      <w:r>
+        <w:rPr>
+          <w:sz w:val="24"/>
+          <w:szCs w:val="24"/>
+        </w:rPr>
+        <w:t xml:space="preserve">        addEdge(S, E);</w:t>
+      </w:r>
+    </w:p>
+    <w:p>
+      <w:pPr>
+        <w:spacing w:line="240" w:lineRule="auto"/>
+        <w:rPr>
+          <w:sz w:val="24"/>
+          <w:szCs w:val="24"/>
+        </w:rPr>
+      </w:pPr>
+      <w:r>
+        <w:rPr>
+          <w:sz w:val="24"/>
+          <w:szCs w:val="24"/>
+        </w:rPr>
+        <w:t xml:space="preserve">    }</w:t>
+      </w:r>
+    </w:p>
+    <w:p>
+      <w:pPr>
+        <w:spacing w:line="240" w:lineRule="auto"/>
+        <w:rPr>
+          <w:sz w:val="24"/>
+          <w:szCs w:val="24"/>
+        </w:rPr>
+      </w:pPr>
+      <w:r>
+        <w:rPr>
+          <w:sz w:val="24"/>
+          <w:szCs w:val="24"/>
+        </w:rPr>
+        <w:t xml:space="preserve">    show(v);</w:t>
+      </w:r>
+    </w:p>
+    <w:p>
+      <w:pPr>
+        <w:spacing w:line="240" w:lineRule="auto"/>
+        <w:rPr>
+          <w:sz w:val="24"/>
+          <w:szCs w:val="24"/>
+        </w:rPr>
+      </w:pPr>
+      <w:r>
+        <w:rPr>
+          <w:sz w:val="24"/>
+          <w:szCs w:val="24"/>
+        </w:rPr>
+        <w:t xml:space="preserve">    printf("\nBFS Traversal: ");</w:t>
+      </w:r>
+    </w:p>
+    <w:p>
+      <w:pPr>
+        <w:spacing w:line="240" w:lineRule="auto"/>
+        <w:rPr>
+          <w:sz w:val="24"/>
+          <w:szCs w:val="24"/>
+        </w:rPr>
+      </w:pPr>
+      <w:r>
+        <w:rPr>
+          <w:sz w:val="24"/>
+          <w:szCs w:val="24"/>
+        </w:rPr>
+        <w:t xml:space="preserve">    bfs(0, v);</w:t>
+      </w:r>
+    </w:p>
+    <w:p>
+      <w:pPr>
+        <w:spacing w:line="240" w:lineRule="auto"/>
+        <w:rPr>
+          <w:sz w:val="24"/>
+          <w:szCs w:val="24"/>
+        </w:rPr>
+      </w:pPr>
+      <w:r>
+        <w:rPr>
+          <w:sz w:val="24"/>
+          <w:szCs w:val="24"/>
+        </w:rPr>
+        <w:t xml:space="preserve">    return 0;</w:t>
+      </w:r>
+    </w:p>
+    <w:p>
+      <w:pPr>
+        <w:spacing w:line="240" w:lineRule="auto"/>
+        <w:rPr>
+          <w:sz w:val="24"/>
+          <w:szCs w:val="24"/>
+        </w:rPr>
+      </w:pPr>
+      <w:r>
+        <w:rPr>
+          <w:sz w:val="24"/>
+          <w:szCs w:val="24"/>
+        </w:rPr>
+        <w:t>}</w:t>
+      </w:r>
+    </w:p>
+    <w:p>
+      <w:pPr>
+        <w:spacing w:line="240" w:lineRule="auto"/>
+        <w:rPr>
+          <w:sz w:val="24"/>
+          <w:szCs w:val="24"/>
+        </w:rPr>
+      </w:pPr>
+      <w:r>
+        <w:rPr>
+          <w:sz w:val="24"/>
+          <w:szCs w:val="24"/>
+        </w:rPr>
+        <w:tab/>
+      </w:r>
+    </w:p>
+    <w:p>
+      <w:pPr>
+        <w:spacing w:line="240" w:lineRule="auto"/>
+        <w:rPr>
+          <w:b/>
+          <w:bCs/>
+          <w:sz w:val="28"/>
+          <w:szCs w:val="28"/>
+        </w:rPr>
+      </w:pPr>
+    </w:p>
+    <w:p>
+      <w:pPr>
+        <w:spacing w:line="240" w:lineRule="auto"/>
+        <w:rPr>
+          <w:b/>
+          <w:bCs/>
+          <w:sz w:val="28"/>
+          <w:szCs w:val="28"/>
+        </w:rPr>
+      </w:pPr>
+    </w:p>
+    <w:p>
+      <w:pPr>
+        <w:spacing w:line="240" w:lineRule="auto"/>
+        <w:rPr>
+          <w:b/>
+          <w:bCs/>
+          <w:sz w:val="28"/>
+          <w:szCs w:val="28"/>
+        </w:rPr>
+      </w:pPr>
+    </w:p>
+    <w:p>
+      <w:pPr>
+        <w:spacing w:line="240" w:lineRule="auto"/>
+        <w:rPr>
+          <w:b/>
+          <w:bCs/>
+          <w:sz w:val="28"/>
+          <w:szCs w:val="28"/>
+        </w:rPr>
+      </w:pPr>
+    </w:p>
+    <w:p>
+      <w:pPr>
+        <w:spacing w:line="240" w:lineRule="auto"/>
+        <w:rPr>
+          <w:b/>
+          <w:bCs/>
+          <w:sz w:val="28"/>
+          <w:szCs w:val="28"/>
+        </w:rPr>
+      </w:pPr>
+    </w:p>
+    <w:p>
+      <w:pPr>
+        <w:spacing w:line="240" w:lineRule="auto"/>
+        <w:rPr>
+          <w:b/>
+          <w:bCs/>
+          <w:sz w:val="28"/>
+          <w:szCs w:val="28"/>
+        </w:rPr>
+      </w:pPr>
+    </w:p>
+    <w:p>
+      <w:pPr>
+        <w:spacing w:line="240" w:lineRule="auto"/>
+        <w:rPr>
+          <w:b/>
+          <w:bCs/>
+          <w:sz w:val="28"/>
+          <w:szCs w:val="28"/>
+        </w:rPr>
+      </w:pPr>
+      <w:r>
+        <w:rPr>
+          <w:b/>
+          <w:bCs/>
+          <w:sz w:val="28"/>
+          <w:szCs w:val="28"/>
+        </w:rPr>
+        <w:lastRenderedPageBreak/>
+        <w:t>OUTPUT</w:t>
+      </w:r>
+    </w:p>
+    <w:p>
+      <w:pPr>
+        <w:spacing w:line="240" w:lineRule="auto"/>
+        <w:rPr>
+          <w:sz w:val="24"/>
+          <w:szCs w:val="24"/>
+        </w:rPr>
+      </w:pPr>
+      <w:r>
+        <w:rPr>
+          <w:sz w:val="24"/>
+          <w:szCs w:val="24"/>
+        </w:rPr>
+        <w:t>enter the number of vertices and edges: 5 8</w:t>
+      </w:r>
+    </w:p>
+    <w:p>
+      <w:pPr>
+        <w:spacing w:line="240" w:lineRule="auto"/>
+        <w:rPr>
+          <w:sz w:val="24"/>
+          <w:szCs w:val="24"/>
+        </w:rPr>
+      </w:pPr>
+      <w:r>
+        <w:rPr>
+          <w:sz w:val="24"/>
+          <w:szCs w:val="24"/>
+        </w:rPr>
+        <w:t xml:space="preserve">enter the source vertex and destination vertex: </w:t>
+      </w:r>
+    </w:p>
+    <w:p>
+      <w:pPr>
+        <w:spacing w:line="240" w:lineRule="auto"/>
+        <w:rPr>
+          <w:sz w:val="24"/>
+          <w:szCs w:val="24"/>
+        </w:rPr>
+      </w:pPr>
+      <w:r>
+        <w:rPr>
+          <w:sz w:val="24"/>
+          <w:szCs w:val="24"/>
+        </w:rPr>
+        <w:t>0 1</w:t>
+      </w:r>
+    </w:p>
+    <w:p>
+      <w:pPr>
+        <w:spacing w:line="240" w:lineRule="auto"/>
+        <w:rPr>
+          <w:sz w:val="24"/>
+          <w:szCs w:val="24"/>
+        </w:rPr>
+      </w:pPr>
+      <w:r>
+        <w:rPr>
+          <w:sz w:val="24"/>
+          <w:szCs w:val="24"/>
+        </w:rPr>
+        <w:t>0 3</w:t>
+      </w:r>
+    </w:p>
+    <w:p>
+      <w:pPr>
+        <w:spacing w:line="240" w:lineRule="auto"/>
+        <w:rPr>
+          <w:sz w:val="24"/>
+          <w:szCs w:val="24"/>
+        </w:rPr>
+      </w:pPr>
+      <w:r>
+        <w:rPr>
+          <w:sz w:val="24"/>
+          <w:szCs w:val="24"/>
+        </w:rPr>
+        <w:t>1 2</w:t>
+      </w:r>
+    </w:p>
+    <w:p>
+      <w:pPr>
+        <w:spacing w:line="240" w:lineRule="auto"/>
+        <w:rPr>
+          <w:sz w:val="24"/>
+          <w:szCs w:val="24"/>
+        </w:rPr>
+      </w:pPr>
+      <w:r>
+        <w:rPr>
+          <w:sz w:val="24"/>
+          <w:szCs w:val="24"/>
+        </w:rPr>
+        <w:t>1 3</w:t>
+      </w:r>
+    </w:p>
+    <w:p>
+      <w:pPr>
+        <w:spacing w:line="240" w:lineRule="auto"/>
+        <w:rPr>
+          <w:sz w:val="24"/>
+          <w:szCs w:val="24"/>
+        </w:rPr>
+      </w:pPr>
+      <w:r>
+        <w:rPr>
+          <w:sz w:val="24"/>
+          <w:szCs w:val="24"/>
+        </w:rPr>
+        <w:t>2 4</w:t>
+      </w:r>
+    </w:p>
+    <w:p>
+      <w:pPr>
+        <w:spacing w:line="240" w:lineRule="auto"/>
+        <w:rPr>
+          <w:sz w:val="24"/>
+          <w:szCs w:val="24"/>
+        </w:rPr>
+      </w:pPr>
+      <w:r>
+        <w:rPr>
+          <w:sz w:val="24"/>
+          <w:szCs w:val="24"/>
+        </w:rPr>
+        <w:t>2 3</w:t>
+      </w:r>
+    </w:p>
+    <w:p>
+      <w:pPr>
+        <w:spacing w:line="240" w:lineRule="auto"/>
+        <w:rPr>
+          <w:sz w:val="24"/>
+          <w:szCs w:val="24"/>
+        </w:rPr>
+      </w:pPr>
+      <w:r>
+        <w:rPr>
+          <w:sz w:val="24"/>
+          <w:szCs w:val="24"/>
+        </w:rPr>
+        <w:t>3 4</w:t>
+      </w:r>
+    </w:p>
+    <w:p>
+      <w:pPr>
+        <w:spacing w:line="240" w:lineRule="auto"/>
+        <w:rPr>
+          <w:sz w:val="24"/>
+          <w:szCs w:val="24"/>
+        </w:rPr>
+      </w:pPr>
+      <w:r>
+        <w:rPr>
+          <w:sz w:val="24"/>
+          <w:szCs w:val="24"/>
+        </w:rPr>
+        <w:t>4 0</w:t>
+      </w:r>
+    </w:p>
+    <w:p>
+      <w:pPr>
+        <w:spacing w:line="240" w:lineRule="auto"/>
+        <w:rPr>
+          <w:sz w:val="24"/>
+          <w:szCs w:val="24"/>
+        </w:rPr>
+      </w:pPr>
+    </w:p>
+    <w:p>
+      <w:pPr>
+        <w:spacing w:line="240" w:lineRule="auto"/>
+        <w:rPr>
+          <w:sz w:val="24"/>
+          <w:szCs w:val="24"/>
+        </w:rPr>
+      </w:pPr>
+      <w:r>
+        <w:rPr>
+          <w:sz w:val="24"/>
+          <w:szCs w:val="24"/>
+        </w:rPr>
+        <w:t>0th vertex is connect with: 1 3</w:t>
+      </w:r>
+    </w:p>
+    <w:p>
+      <w:pPr>
+        <w:spacing w:line="240" w:lineRule="auto"/>
+        <w:rPr>
+          <w:sz w:val="24"/>
+          <w:szCs w:val="24"/>
+        </w:rPr>
+      </w:pPr>
+      <w:r>
+        <w:rPr>
+          <w:sz w:val="24"/>
+          <w:szCs w:val="24"/>
+        </w:rPr>
+        <w:t>1th vertex is connect with: 2 3</w:t>
+      </w:r>
+    </w:p>
+    <w:p>
+      <w:pPr>
+        <w:spacing w:line="240" w:lineRule="auto"/>
+        <w:rPr>
+          <w:sz w:val="24"/>
+          <w:szCs w:val="24"/>
+        </w:rPr>
+      </w:pPr>
+      <w:r>
+        <w:rPr>
+          <w:sz w:val="24"/>
+          <w:szCs w:val="24"/>
+        </w:rPr>
+        <w:t>2th vertex is connect with: 3 4</w:t>
+      </w:r>
+    </w:p>
+    <w:p>
+      <w:pPr>
+        <w:spacing w:line="240" w:lineRule="auto"/>
+        <w:rPr>
+          <w:sz w:val="24"/>
+          <w:szCs w:val="24"/>
+        </w:rPr>
+      </w:pPr>
+      <w:r>
+        <w:rPr>
+          <w:sz w:val="24"/>
+          <w:szCs w:val="24"/>
+        </w:rPr>
+        <w:t>3th vertex is connect with: 4</w:t>
+      </w:r>
+    </w:p>
+    <w:p>
+      <w:pPr>
+        <w:spacing w:line="240" w:lineRule="auto"/>
+        <w:rPr>
+          <w:sz w:val="24"/>
+          <w:szCs w:val="24"/>
+        </w:rPr>
+      </w:pPr>
+      <w:r>
+        <w:rPr>
+          <w:sz w:val="24"/>
+          <w:szCs w:val="24"/>
+        </w:rPr>
+        <w:t>4th vertex is connect with: 0</w:t>
+      </w:r>
+    </w:p>
+    <w:p>
+      <w:pPr>
+        <w:spacing w:line="240" w:lineRule="auto"/>
+        <w:rPr>
+          <w:sz w:val="24"/>
+          <w:szCs w:val="24"/>
+        </w:rPr>
+      </w:pPr>
+      <w:r>
+        <w:rPr>
+          <w:sz w:val="24"/>
+          <w:szCs w:val="24"/>
+        </w:rPr>
+        <w:t>BFS Traversal: 0 1 3 2 4</w:t>
+      </w:r>
+    </w:p>
+    <w:p>
+      <w:pPr>
+        <w:spacing w:line="240" w:lineRule="auto"/>
+        <w:rPr>
+          <w:sz w:val="24"/>
+          <w:szCs w:val="24"/>
+        </w:rPr>
+      </w:pPr>
+    </w:p>
+    <w:p>
+      <w:pPr>
+        <w:spacing w:line="240" w:lineRule="auto"/>
+        <w:rPr>
+          <w:sz w:val="24"/>
+          <w:szCs w:val="24"/>
+        </w:rPr>
+      </w:pPr>
+    </w:p>
+    <w:p>
+      <w:pPr>
+        <w:spacing w:line="240" w:lineRule="auto"/>
+        <w:rPr>
+          <w:sz w:val="24"/>
+          <w:szCs w:val="24"/>
+        </w:rPr>
+      </w:pPr>
+    </w:p>
+    <w:p>
+      <w:pPr>
+        <w:spacing w:line="240" w:lineRule="auto"/>
+        <w:rPr>
+          <w:sz w:val="24"/>
+          <w:szCs w:val="24"/>
+        </w:rPr>
+      </w:pPr>
+    </w:p>
+    <w:p>
+      <w:pPr>
+        <w:spacing w:line="240" w:lineRule="auto"/>
+        <w:rPr>
+          <w:sz w:val="24"/>
+          <w:szCs w:val="24"/>
+        </w:rPr>
+      </w:pPr>
+    </w:p>
+    <w:p>
+      <w:pPr>
+        <w:spacing w:line="240" w:lineRule="auto"/>
+        <w:rPr>
+          <w:sz w:val="24"/>
+          <w:szCs w:val="24"/>
+        </w:rPr>
+      </w:pPr>
+    </w:p>
+    <w:p>
+      <w:pPr>
+        <w:spacing w:line="240" w:lineRule="auto"/>
+        <w:rPr>
+          <w:sz w:val="24"/>
+          <w:szCs w:val="24"/>
+        </w:rPr>
+      </w:pPr>
+    </w:p>
+    <w:p>
+      <w:pPr>
+        <w:spacing w:line="240" w:lineRule="auto"/>
+        <w:rPr>
+          <w:sz w:val="24"/>
+          <w:szCs w:val="24"/>
+        </w:rPr>
+      </w:pPr>
+    </w:p>
+    <w:p>
+      <w:pPr>
+        <w:spacing w:line="240" w:lineRule="auto"/>
+        <w:rPr>
+          <w:sz w:val="24"/>
+          <w:szCs w:val="24"/>
+        </w:rPr>
+      </w:pPr>
+    </w:p>
+    <w:p>
+      <w:pPr>
+        <w:spacing w:line="240" w:lineRule="auto"/>
+        <w:rPr>
+          <w:sz w:val="24"/>
+          <w:szCs w:val="24"/>
+        </w:rPr>
+      </w:pPr>
+    </w:p>
+    <w:p>
+      <w:pPr>
+        <w:spacing w:line="240" w:lineRule="auto"/>
+        <w:rPr>
+          <w:b/>
+          <w:bCs/>
+          <w:sz w:val="28"/>
+          <w:szCs w:val="28"/>
+        </w:rPr>
+      </w:pPr>
+    </w:p>
+    <w:p>
+      <w:pPr>
+        <w:spacing w:line="240" w:lineRule="auto"/>
+        <w:rPr>
+          <w:b/>
+          <w:bCs/>
+          <w:sz w:val="28"/>
+          <w:szCs w:val="28"/>
+        </w:rPr>
+      </w:pPr>
+      <w:r>
+        <w:rPr>
+          <w:b/>
+          <w:bCs/>
+          <w:sz w:val="28"/>
+          <w:szCs w:val="28"/>
+        </w:rPr>
+        <w:t>RESULT:</w:t>
+      </w:r>
+    </w:p>
+    <w:p>
+      <w:pPr>
+        <w:spacing w:line="240" w:lineRule="auto"/>
+        <w:rPr>
+          <w:sz w:val="24"/>
+          <w:szCs w:val="24"/>
+        </w:rPr>
+      </w:pPr>
+      <w:r>
+        <w:rPr>
+          <w:sz w:val="24"/>
+          <w:szCs w:val="24"/>
+        </w:rPr>
+        <w:t xml:space="preserve">Breadth first traversal </w:t>
       </w:r>
       <w:r>
         <w:rPr>

</xml_diff>